<commit_message>
pokemon opdracht 4 en openbaar Vervoer opdracht aangepast
.zip en diagram van opdracht 4 toegevoegd. openbaar vervoer opdracht aangepast: Encapsulation toegevoegd.
</commit_message>
<xml_diff>
--- a/cheatsheet joris.docx
+++ b/cheatsheet joris.docx
@@ -386,6 +386,132 @@
           <w:rtl w:val="0"/>
         </w:rPr>
         <w:t xml:space="preserve">In object-oriented programming (OOP) languages, Inheritance is implemented using a specific syntax. For example a Charmander class inherits from a Pokemon class. This demonstrates how Inheritance helps in organizing and reusing code efficiently.  </w:t>
+      </w:r>
+    </w:p>
+    <w:p>
+      <w:pPr>
+        <w:rPr/>
+      </w:pPr>
+      <w:r>
+        <w:rPr>
+          <w:rtl w:val="0"/>
+        </w:rPr>
+      </w:r>
+    </w:p>
+    <w:p>
+      <w:pPr>
+        <w:rPr/>
+      </w:pPr>
+      <w:r>
+        <w:rPr>
+          <w:rtl w:val="0"/>
+        </w:rPr>
+        <w:t xml:space="preserve">What are static variables and methods?</w:t>
+      </w:r>
+    </w:p>
+    <w:p>
+      <w:pPr>
+        <w:rPr/>
+      </w:pPr>
+      <w:r>
+        <w:rPr>
+          <w:rtl w:val="0"/>
+        </w:rPr>
+      </w:r>
+    </w:p>
+    <w:p>
+      <w:pPr>
+        <w:rPr/>
+      </w:pPr>
+      <w:r>
+        <w:rPr>
+          <w:rtl w:val="0"/>
+        </w:rPr>
+        <w:t xml:space="preserve">A Static Variable is a variable that is declared with the static keyword, meaning it retains its value across all instances of the class. A Static method is a method that is also declared with the static keyword, allowing it to be called without an object. It can only directly access static variables and other static methods within the class. Static variables and methods belong to the class itself rather than to any specific instance of that class. This means they are shared among all instances of the class. A static variable holds a value that is common to all objects of the class, while a static method can be called on the class itself without needing an object. </w:t>
+      </w:r>
+    </w:p>
+    <w:p>
+      <w:pPr>
+        <w:rPr/>
+      </w:pPr>
+      <w:r>
+        <w:rPr>
+          <w:rtl w:val="0"/>
+        </w:rPr>
+      </w:r>
+    </w:p>
+    <w:p>
+      <w:pPr>
+        <w:rPr/>
+      </w:pPr>
+      <w:r>
+        <w:rPr>
+          <w:rtl w:val="0"/>
+        </w:rPr>
+        <w:t xml:space="preserve">Why do we use static variables and methods?</w:t>
+      </w:r>
+    </w:p>
+    <w:p>
+      <w:pPr>
+        <w:rPr/>
+      </w:pPr>
+      <w:r>
+        <w:rPr>
+          <w:rtl w:val="0"/>
+        </w:rPr>
+      </w:r>
+    </w:p>
+    <w:p>
+      <w:pPr>
+        <w:rPr/>
+      </w:pPr>
+      <w:r>
+        <w:rPr>
+          <w:rtl w:val="0"/>
+        </w:rPr>
+        <w:t xml:space="preserve">Static variables and methods are useful when you want to share a single piece of data or behavior across all instances of a class, or when you want to perform operations that are independent of object state. They save memory because they are stored only once, and they can simplify access to shared resources or utility functions.</w:t>
+      </w:r>
+    </w:p>
+    <w:p>
+      <w:pPr>
+        <w:rPr/>
+      </w:pPr>
+      <w:r>
+        <w:rPr>
+          <w:rtl w:val="0"/>
+        </w:rPr>
+      </w:r>
+    </w:p>
+    <w:p>
+      <w:pPr>
+        <w:rPr/>
+      </w:pPr>
+      <w:r>
+        <w:rPr>
+          <w:rtl w:val="0"/>
+        </w:rPr>
+        <w:t xml:space="preserve">How do we use static variables and methods in our code?</w:t>
+      </w:r>
+    </w:p>
+    <w:p>
+      <w:pPr>
+        <w:rPr/>
+      </w:pPr>
+      <w:r>
+        <w:rPr>
+          <w:rtl w:val="0"/>
+        </w:rPr>
+      </w:r>
+    </w:p>
+    <w:p>
+      <w:pPr>
+        <w:rPr/>
+      </w:pPr>
+      <w:r>
+        <w:rPr>
+          <w:rtl w:val="0"/>
+        </w:rPr>
+        <w:t xml:space="preserve">To declare a static variable or method, you use the static keyword. For example totalrounds is a static variable shared across all instances of the Arena class.</w:t>
       </w:r>
     </w:p>
     <w:p>

</xml_diff>

<commit_message>
openbaar vervoer opdracht en cheatsheet aangepast
openbaar vervoer opdracht: enum OVTypes toegevoegd. cheatsheet: Encapsulation vragen beantwoord.
</commit_message>
<xml_diff>
--- a/cheatsheet joris.docx
+++ b/cheatsheet joris.docx
@@ -542,6 +542,162 @@
         <w:rPr>
           <w:rtl w:val="0"/>
         </w:rPr>
+      </w:r>
+    </w:p>
+    <w:p>
+      <w:pPr>
+        <w:rPr/>
+      </w:pPr>
+      <w:r>
+        <w:rPr>
+          <w:rtl w:val="0"/>
+        </w:rPr>
+      </w:r>
+    </w:p>
+    <w:p>
+      <w:pPr>
+        <w:rPr/>
+      </w:pPr>
+      <w:r>
+        <w:rPr>
+          <w:rtl w:val="0"/>
+        </w:rPr>
+      </w:r>
+    </w:p>
+    <w:p>
+      <w:pPr>
+        <w:rPr/>
+      </w:pPr>
+      <w:r>
+        <w:rPr>
+          <w:rtl w:val="0"/>
+        </w:rPr>
+      </w:r>
+    </w:p>
+    <w:p>
+      <w:pPr>
+        <w:rPr/>
+      </w:pPr>
+      <w:r>
+        <w:rPr>
+          <w:rtl w:val="0"/>
+        </w:rPr>
+      </w:r>
+    </w:p>
+    <w:p>
+      <w:pPr>
+        <w:rPr/>
+      </w:pPr>
+      <w:r>
+        <w:rPr>
+          <w:rtl w:val="0"/>
+        </w:rPr>
+        <w:t xml:space="preserve">What is Encapsulation?</w:t>
+      </w:r>
+    </w:p>
+    <w:p>
+      <w:pPr>
+        <w:rPr/>
+      </w:pPr>
+      <w:r>
+        <w:rPr>
+          <w:rtl w:val="0"/>
+        </w:rPr>
+      </w:r>
+    </w:p>
+    <w:p>
+      <w:pPr>
+        <w:rPr/>
+      </w:pPr>
+      <w:r>
+        <w:rPr>
+          <w:rtl w:val="0"/>
+        </w:rPr>
+        <w:t xml:space="preserve">Encapsulation is a fundamental principle of Object-Oriented Programming (OOP) that restricts direct access to an object’s data while allowing controlled access through methods. It helps protect the integrity of the data and prevents unintended modifications. In C# Encapsulation is implemented using modifiers such as private and public. Encapsulation ensures that an object’s internal state is hidden from the outside and only exposed through controlled mechanisms. </w:t>
+      </w:r>
+    </w:p>
+    <w:p>
+      <w:pPr>
+        <w:rPr/>
+      </w:pPr>
+      <w:r>
+        <w:rPr>
+          <w:rtl w:val="0"/>
+        </w:rPr>
+      </w:r>
+    </w:p>
+    <w:p>
+      <w:pPr>
+        <w:rPr/>
+      </w:pPr>
+      <w:r>
+        <w:rPr>
+          <w:rtl w:val="0"/>
+        </w:rPr>
+        <w:t xml:space="preserve">Why do we use Encapsulation?</w:t>
+      </w:r>
+    </w:p>
+    <w:p>
+      <w:pPr>
+        <w:rPr/>
+      </w:pPr>
+      <w:r>
+        <w:rPr>
+          <w:rtl w:val="0"/>
+        </w:rPr>
+      </w:r>
+    </w:p>
+    <w:p>
+      <w:pPr>
+        <w:rPr/>
+      </w:pPr>
+      <w:r>
+        <w:rPr>
+          <w:rtl w:val="0"/>
+        </w:rPr>
+        <w:t xml:space="preserve">Encapsulation simplifies debugging and modification of the class without affecting other parts of the program. It also encourages modular code design, making components easier to reuse. By using Encapsulation, we can enforce constraints on data and ensure that objects remain in a valid state.   </w:t>
+      </w:r>
+    </w:p>
+    <w:p>
+      <w:pPr>
+        <w:rPr/>
+      </w:pPr>
+      <w:r>
+        <w:rPr>
+          <w:rtl w:val="0"/>
+        </w:rPr>
+      </w:r>
+    </w:p>
+    <w:p>
+      <w:pPr>
+        <w:rPr/>
+      </w:pPr>
+      <w:r>
+        <w:rPr>
+          <w:rtl w:val="0"/>
+        </w:rPr>
+        <w:t xml:space="preserve">How do we use Encapsulation in our code?</w:t>
+      </w:r>
+    </w:p>
+    <w:p>
+      <w:pPr>
+        <w:rPr/>
+      </w:pPr>
+      <w:r>
+        <w:rPr>
+          <w:rtl w:val="0"/>
+        </w:rPr>
+      </w:r>
+    </w:p>
+    <w:p>
+      <w:pPr>
+        <w:rPr/>
+      </w:pPr>
+      <w:r>
+        <w:rPr>
+          <w:rtl w:val="0"/>
+        </w:rPr>
+        <w:t xml:space="preserve">In code, we use Encapsulation by making fields of a class private, and providing getter and setter methods (properties) to access and modify those fields. For example, aantalOVPaaltjes is private and can't be accessed directly from outside the class. Another example is getAantalOVPaaltjes and setAantalOVPaaltjes they are public properties, providing controlled access to the private field. The getter retrieves the value, and the setter updates the value. This way, Encapsulation ensures that the internal data of the object is protected and modified only through valid operations, providing data integrity and beter code structure.</w:t>
       </w:r>
     </w:p>
     <w:sectPr>

</xml_diff>